<commit_message>
update tipos de elemetos zotero
</commit_message>
<xml_diff>
--- a/_site/posts/2025-04-23-tipos-de-elementos-en-zotero/index.docx
+++ b/_site/posts/2025-04-23-tipos-de-elementos-en-zotero/index.docx
@@ -160,7 +160,7 @@
         <w:t xml:space="preserve">: </w:t>
       </w:r>
       <w:r>
-        <w:t xml:space="preserve">conceptualización y redacción</w:t>
+        <w:t xml:space="preserve">conceptualización, metodología, análisis formal, investigación, recursos, curación de datos, redacción, visualización, supervisión, y administración del proyecto</w:t>
       </w:r>
     </w:p>
     <w:p>
@@ -168,7 +168,7 @@
         <w:pStyle w:val="BodyText"/>
       </w:pPr>
       <w:r>
-        <w:t xml:space="preserve">La correspondencia relativa a este artículo debe dirigirse a Edison Achalma, Escuela Profesional de Economía, Universidad Nacional de San Cristóbal de Huamanga, Ayacucho, AYA, Perú, Email:</w:t>
+        <w:t xml:space="preserve">La correspondencia relativa a este artículo debe dirigirse a Edison Achalma, Escuela Profesional de Economía, Universidad Nacional de San Cristóbal de Huamanga, Portal Independencia N° 57, Ayacucho, AYA 5001, Perú, Email:</w:t>
       </w:r>
       <w:r>
         <w:t xml:space="preserve"> </w:t>
@@ -202,7 +202,7 @@
         <w:pStyle w:val="AbstractFirstParagraph"/>
       </w:pPr>
       <w:r>
-        <w:t xml:space="preserve">This article provides a comprehensive guide to the item types supported by Zotero, a widely used reference management tool. It details the purpose, fields, and appropriate use of each item type, such as Artwork, Book, Journal Article, and more, based on official Zotero documentation. The guide emphasizes the importance of selecting the correct item type to ensure accurate citations and compliance with APA standards. It also covers the use of the</w:t>
+        <w:t xml:space="preserve">This publication provides a comprehensive guide to the item types supported by Zotero, a widely used reference management tool. It details the purpose, fields, and appropriate use of each item type, such as Artwork, Book, Journal Article, and more, based on official Zotero documentation. The guide emphasizes the importance of selecting the correct item type to ensure accurate citations and compliance with APA standards. It also covers the use of the</w:t>
       </w:r>
       <w:r>
         <w:t xml:space="preserve"> </w:t>
@@ -214,7 +214,7 @@
         <w:t xml:space="preserve"> </w:t>
       </w:r>
       <w:r>
-        <w:t xml:space="preserve">field for unsupported types and additional metadata, offering practical tips for academic researchers and students. The article aligns with SEO best practices to enhance discoverability while maintaining academic rigor for scholarly publications.</w:t>
+        <w:t xml:space="preserve">field for unsupported types and additional metadata, offering practical tips for academic researchers and students.</w:t>
       </w:r>
     </w:p>
     <w:p>
@@ -238,7 +238,7 @@
       </w:r>
     </w:p>
     <w:bookmarkEnd w:id="25"/>
-    <w:bookmarkStart w:id="62" w:name="firstheader"/>
+    <w:bookmarkStart w:id="26" w:name="firstheader"/>
     <w:p>
       <w:pPr>
         <w:pStyle w:val="Heading1"/>
@@ -252,16 +252,17 @@
         <w:pStyle w:val="FirstParagraph"/>
       </w:pPr>
       <w:r>
-        <w:t xml:space="preserve">Esta guía proporciona una descripción detallada de los tipos de elementos soportados por Zotero, basada en la documentación oficial de Zotero.</w:t>
-      </w:r>
-    </w:p>
-    <w:bookmarkStart w:id="26" w:name="artwork-obra-de-arte"/>
-    <w:p>
-      <w:pPr>
-        <w:pStyle w:val="Heading2"/>
-      </w:pPr>
-      <w:r>
-        <w:t xml:space="preserve">0.1 1. Artwork (Obra de arte)</w:t>
+        <w:t xml:space="preserve">Esta publicación proporciona una descripción detallada de los tipos de elementos soportados por Zotero, basada en la documentación oficial de Zotero.</w:t>
+      </w:r>
+    </w:p>
+    <w:bookmarkEnd w:id="26"/>
+    <w:bookmarkStart w:id="27" w:name="artwork-obra-de-arte"/>
+    <w:p>
+      <w:pPr>
+        <w:pStyle w:val="Heading1"/>
+      </w:pPr>
+      <w:r>
+        <w:t xml:space="preserve">1. Artwork (Obra de arte)</w:t>
       </w:r>
     </w:p>
     <w:p>
@@ -854,14 +855,14 @@
         <w:t xml:space="preserve">para detalles específicos.</w:t>
       </w:r>
     </w:p>
-    <w:bookmarkEnd w:id="26"/>
-    <w:bookmarkStart w:id="27" w:name="audio-recording-grabación-de-audio"/>
-    <w:p>
-      <w:pPr>
-        <w:pStyle w:val="Heading2"/>
-      </w:pPr>
-      <w:r>
-        <w:t xml:space="preserve">0.2 2. Audio Recording (Grabación de audio)</w:t>
+    <w:bookmarkEnd w:id="27"/>
+    <w:bookmarkStart w:id="28" w:name="audio-recording-grabación-de-audio"/>
+    <w:p>
+      <w:pPr>
+        <w:pStyle w:val="Heading1"/>
+      </w:pPr>
+      <w:r>
+        <w:t xml:space="preserve">2. Audio Recording (Grabación de audio)</w:t>
       </w:r>
     </w:p>
     <w:p>
@@ -1508,14 +1509,14 @@
         <w:t xml:space="preserve">.</w:t>
       </w:r>
     </w:p>
-    <w:bookmarkEnd w:id="27"/>
-    <w:bookmarkStart w:id="28" w:name="bill-proyecto-de-ley"/>
-    <w:p>
-      <w:pPr>
-        <w:pStyle w:val="Heading2"/>
-      </w:pPr>
-      <w:r>
-        <w:t xml:space="preserve">0.3 3. Bill (Proyecto de ley)</w:t>
+    <w:bookmarkEnd w:id="28"/>
+    <w:bookmarkStart w:id="29" w:name="bill-proyecto-de-ley"/>
+    <w:p>
+      <w:pPr>
+        <w:pStyle w:val="Heading1"/>
+      </w:pPr>
+      <w:r>
+        <w:t xml:space="preserve">3. Bill (Proyecto de ley)</w:t>
       </w:r>
     </w:p>
     <w:p>
@@ -1980,14 +1981,14 @@
         <w:t xml:space="preserve">.</w:t>
       </w:r>
     </w:p>
-    <w:bookmarkEnd w:id="28"/>
-    <w:bookmarkStart w:id="29" w:name="blog-post-entrada-de-blog"/>
-    <w:p>
-      <w:pPr>
-        <w:pStyle w:val="Heading2"/>
-      </w:pPr>
-      <w:r>
-        <w:t xml:space="preserve">0.4 4. Blog Post (Entrada de blog)</w:t>
+    <w:bookmarkEnd w:id="29"/>
+    <w:bookmarkStart w:id="30" w:name="blog-post-entrada-de-blog"/>
+    <w:p>
+      <w:pPr>
+        <w:pStyle w:val="Heading1"/>
+      </w:pPr>
+      <w:r>
+        <w:t xml:space="preserve">4. Blog Post (Entrada de blog)</w:t>
       </w:r>
     </w:p>
     <w:p>
@@ -2329,14 +2330,14 @@
         <w:t xml:space="preserve">si no se ajusta a otros tipos más específicos.</w:t>
       </w:r>
     </w:p>
-    <w:bookmarkEnd w:id="29"/>
-    <w:bookmarkStart w:id="30" w:name="book-libro"/>
-    <w:p>
-      <w:pPr>
-        <w:pStyle w:val="Heading2"/>
-      </w:pPr>
-      <w:r>
-        <w:t xml:space="preserve">0.5 5. Book (Libro)</w:t>
+    <w:bookmarkEnd w:id="30"/>
+    <w:bookmarkStart w:id="31" w:name="book-libro"/>
+    <w:p>
+      <w:pPr>
+        <w:pStyle w:val="Heading1"/>
+      </w:pPr>
+      <w:r>
+        <w:t xml:space="preserve">5. Book (Libro)</w:t>
       </w:r>
     </w:p>
     <w:p>
@@ -2897,14 +2898,14 @@
         <w:t xml:space="preserve">es clave para colecciones editoriales.</w:t>
       </w:r>
     </w:p>
-    <w:bookmarkEnd w:id="30"/>
-    <w:bookmarkStart w:id="31" w:name="book-section-sección-de-libro"/>
-    <w:p>
-      <w:pPr>
-        <w:pStyle w:val="Heading2"/>
-      </w:pPr>
-      <w:r>
-        <w:t xml:space="preserve">0.6 6. Book Section (Sección de libro)</w:t>
+    <w:bookmarkEnd w:id="31"/>
+    <w:bookmarkStart w:id="32" w:name="book-section-sección-de-libro"/>
+    <w:p>
+      <w:pPr>
+        <w:pStyle w:val="Heading1"/>
+      </w:pPr>
+      <w:r>
+        <w:t xml:space="preserve">6. Book Section (Sección de libro)</w:t>
       </w:r>
     </w:p>
     <w:p>
@@ -3217,14 +3218,14 @@
         <w:t xml:space="preserve">.</w:t>
       </w:r>
     </w:p>
-    <w:bookmarkEnd w:id="31"/>
-    <w:bookmarkStart w:id="32" w:name="case-caso-legal"/>
-    <w:p>
-      <w:pPr>
-        <w:pStyle w:val="Heading2"/>
-      </w:pPr>
-      <w:r>
-        <w:t xml:space="preserve">0.7 7. Case (Caso legal)</w:t>
+    <w:bookmarkEnd w:id="32"/>
+    <w:bookmarkStart w:id="33" w:name="case-caso-legal"/>
+    <w:p>
+      <w:pPr>
+        <w:pStyle w:val="Heading1"/>
+      </w:pPr>
+      <w:r>
+        <w:t xml:space="preserve">7. Case (Caso legal)</w:t>
       </w:r>
     </w:p>
     <w:p>
@@ -3654,14 +3655,14 @@
         <w:t xml:space="preserve">para soporte adicional.</w:t>
       </w:r>
     </w:p>
-    <w:bookmarkEnd w:id="32"/>
-    <w:bookmarkStart w:id="33" w:name="conference-paper-artículo-en-conferencia"/>
-    <w:p>
-      <w:pPr>
-        <w:pStyle w:val="Heading2"/>
-      </w:pPr>
-      <w:r>
-        <w:t xml:space="preserve">0.8 8. Conference Paper (Artículo en conferencia)</w:t>
+    <w:bookmarkEnd w:id="33"/>
+    <w:bookmarkStart w:id="34" w:name="conference-paper-artículo-en-conferencia"/>
+    <w:p>
+      <w:pPr>
+        <w:pStyle w:val="Heading1"/>
+      </w:pPr>
+      <w:r>
+        <w:t xml:space="preserve">8. Conference Paper (Artículo en conferencia)</w:t>
       </w:r>
     </w:p>
     <w:p>
@@ -4117,14 +4118,14 @@
         <w:t xml:space="preserve">.</w:t>
       </w:r>
     </w:p>
-    <w:bookmarkEnd w:id="33"/>
-    <w:bookmarkStart w:id="34" w:name="dictionary-entry-entrada-de-diccionario"/>
-    <w:p>
-      <w:pPr>
-        <w:pStyle w:val="Heading2"/>
-      </w:pPr>
-      <w:r>
-        <w:t xml:space="preserve">0.9 9. Dictionary Entry (Entrada de diccionario)</w:t>
+    <w:bookmarkEnd w:id="34"/>
+    <w:bookmarkStart w:id="35" w:name="dictionary-entry-entrada-de-diccionario"/>
+    <w:p>
+      <w:pPr>
+        <w:pStyle w:val="Heading1"/>
+      </w:pPr>
+      <w:r>
+        <w:t xml:space="preserve">9. Dictionary Entry (Entrada de diccionario)</w:t>
       </w:r>
     </w:p>
     <w:p>
@@ -4381,14 +4382,14 @@
         <w:t xml:space="preserve">si la entrada es más extensa o compleja.</w:t>
       </w:r>
     </w:p>
-    <w:bookmarkEnd w:id="34"/>
-    <w:bookmarkStart w:id="35" w:name="document-documento"/>
-    <w:p>
-      <w:pPr>
-        <w:pStyle w:val="Heading2"/>
-      </w:pPr>
-      <w:r>
-        <w:t xml:space="preserve">0.10 10. Document (Documento)</w:t>
+    <w:bookmarkEnd w:id="35"/>
+    <w:bookmarkStart w:id="36" w:name="document-documento"/>
+    <w:p>
+      <w:pPr>
+        <w:pStyle w:val="Heading1"/>
+      </w:pPr>
+      <w:r>
+        <w:t xml:space="preserve">10. Document (Documento)</w:t>
       </w:r>
     </w:p>
     <w:p>
@@ -4668,14 +4669,14 @@
         <w:t xml:space="preserve">para mejores resultados en citas.</w:t>
       </w:r>
     </w:p>
-    <w:bookmarkEnd w:id="35"/>
-    <w:bookmarkStart w:id="36" w:name="email-correo-electrónico"/>
-    <w:p>
-      <w:pPr>
-        <w:pStyle w:val="Heading2"/>
-      </w:pPr>
-      <w:r>
-        <w:t xml:space="preserve">0.11 11. Email (Correo electrónico)</w:t>
+    <w:bookmarkEnd w:id="36"/>
+    <w:bookmarkStart w:id="37" w:name="email-correo-electrónico"/>
+    <w:p>
+      <w:pPr>
+        <w:pStyle w:val="Heading1"/>
+      </w:pPr>
+      <w:r>
+        <w:t xml:space="preserve">11. Email (Correo electrónico)</w:t>
       </w:r>
     </w:p>
     <w:p>
@@ -4970,14 +4971,14 @@
         <w:t xml:space="preserve">para comunicaciones similares no electrónicas.</w:t>
       </w:r>
     </w:p>
-    <w:bookmarkEnd w:id="36"/>
-    <w:bookmarkStart w:id="37" w:name="Xabdbb3e98de48d9d822f1df29d15a6943e95894"/>
-    <w:p>
-      <w:pPr>
-        <w:pStyle w:val="Heading2"/>
-      </w:pPr>
-      <w:r>
-        <w:t xml:space="preserve">0.12 12. Encyclopedia Article (Artículo de enciclopedia)</w:t>
+    <w:bookmarkEnd w:id="37"/>
+    <w:bookmarkStart w:id="38" w:name="Xabdbb3e98de48d9d822f1df29d15a6943e95894"/>
+    <w:p>
+      <w:pPr>
+        <w:pStyle w:val="Heading1"/>
+      </w:pPr>
+      <w:r>
+        <w:t xml:space="preserve">12. Encyclopedia Article (Artículo de enciclopedia)</w:t>
       </w:r>
     </w:p>
     <w:p>
@@ -5231,14 +5232,14 @@
         <w:t xml:space="preserve">para detalles adicionales.</w:t>
       </w:r>
     </w:p>
-    <w:bookmarkEnd w:id="37"/>
-    <w:bookmarkStart w:id="38" w:name="film-película"/>
-    <w:p>
-      <w:pPr>
-        <w:pStyle w:val="Heading2"/>
-      </w:pPr>
-      <w:r>
-        <w:t xml:space="preserve">0.13 13. Film (Película)</w:t>
+    <w:bookmarkEnd w:id="38"/>
+    <w:bookmarkStart w:id="39" w:name="film-película"/>
+    <w:p>
+      <w:pPr>
+        <w:pStyle w:val="Heading1"/>
+      </w:pPr>
+      <w:r>
+        <w:t xml:space="preserve">13. Film (Película)</w:t>
       </w:r>
     </w:p>
     <w:p>
@@ -5664,14 +5665,14 @@
         <w:t xml:space="preserve">para roles adicionales.</w:t>
       </w:r>
     </w:p>
-    <w:bookmarkEnd w:id="38"/>
-    <w:bookmarkStart w:id="39" w:name="forum-post-publicación-en-foro"/>
-    <w:p>
-      <w:pPr>
-        <w:pStyle w:val="Heading2"/>
-      </w:pPr>
-      <w:r>
-        <w:t xml:space="preserve">0.14 14. Forum Post (Publicación en foro)</w:t>
+    <w:bookmarkEnd w:id="39"/>
+    <w:bookmarkStart w:id="40" w:name="forum-post-publicación-en-foro"/>
+    <w:p>
+      <w:pPr>
+        <w:pStyle w:val="Heading1"/>
+      </w:pPr>
+      <w:r>
+        <w:t xml:space="preserve">14. Forum Post (Publicación en foro)</w:t>
       </w:r>
     </w:p>
     <w:p>
@@ -6019,14 +6020,14 @@
         <w:t xml:space="preserve">para publicaciones en línea más genéricas.</w:t>
       </w:r>
     </w:p>
-    <w:bookmarkEnd w:id="39"/>
-    <w:bookmarkStart w:id="40" w:name="hearing-audiencia"/>
-    <w:p>
-      <w:pPr>
-        <w:pStyle w:val="Heading2"/>
-      </w:pPr>
-      <w:r>
-        <w:t xml:space="preserve">0.15 15. Hearing (Audiencia)</w:t>
+    <w:bookmarkEnd w:id="40"/>
+    <w:bookmarkStart w:id="41" w:name="hearing-audiencia"/>
+    <w:p>
+      <w:pPr>
+        <w:pStyle w:val="Heading1"/>
+      </w:pPr>
+      <w:r>
+        <w:t xml:space="preserve">15. Hearing (Audiencia)</w:t>
       </w:r>
     </w:p>
     <w:p>
@@ -6482,14 +6483,14 @@
         <w:t xml:space="preserve">para más detalles.</w:t>
       </w:r>
     </w:p>
-    <w:bookmarkEnd w:id="40"/>
-    <w:bookmarkStart w:id="41" w:name="instant-message-mensaje-instantáneo"/>
-    <w:p>
-      <w:pPr>
-        <w:pStyle w:val="Heading2"/>
-      </w:pPr>
-      <w:r>
-        <w:t xml:space="preserve">0.16 16. Instant Message (Mensaje instantáneo)</w:t>
+    <w:bookmarkEnd w:id="41"/>
+    <w:bookmarkStart w:id="42" w:name="instant-message-mensaje-instantáneo"/>
+    <w:p>
+      <w:pPr>
+        <w:pStyle w:val="Heading1"/>
+      </w:pPr>
+      <w:r>
+        <w:t xml:space="preserve">16. Instant Message (Mensaje instantáneo)</w:t>
       </w:r>
     </w:p>
     <w:p>
@@ -6769,14 +6770,14 @@
         <w:t xml:space="preserve">para comunicaciones similares no digitales.</w:t>
       </w:r>
     </w:p>
-    <w:bookmarkEnd w:id="41"/>
-    <w:bookmarkStart w:id="42" w:name="interview-entrevista"/>
-    <w:p>
-      <w:pPr>
-        <w:pStyle w:val="Heading2"/>
-      </w:pPr>
-      <w:r>
-        <w:t xml:space="preserve">0.17 17. Interview (Entrevista)</w:t>
+    <w:bookmarkEnd w:id="42"/>
+    <w:bookmarkStart w:id="43" w:name="interview-entrevista"/>
+    <w:p>
+      <w:pPr>
+        <w:pStyle w:val="Heading1"/>
+      </w:pPr>
+      <w:r>
+        <w:t xml:space="preserve">17. Interview (Entrevista)</w:t>
       </w:r>
     </w:p>
     <w:p>
@@ -7117,14 +7118,14 @@
         <w:t xml:space="preserve">.</w:t>
       </w:r>
     </w:p>
-    <w:bookmarkEnd w:id="42"/>
-    <w:bookmarkStart w:id="43" w:name="Xfd5dda07693ca19230e1ba80b654a7f250ee90f"/>
-    <w:p>
-      <w:pPr>
-        <w:pStyle w:val="Heading2"/>
-      </w:pPr>
-      <w:r>
-        <w:t xml:space="preserve">0.18 18. Journal Article (Artículo de revista académica)</w:t>
+    <w:bookmarkEnd w:id="43"/>
+    <w:bookmarkStart w:id="44" w:name="Xfd5dda07693ca19230e1ba80b654a7f250ee90f"/>
+    <w:p>
+      <w:pPr>
+        <w:pStyle w:val="Heading1"/>
+      </w:pPr>
+      <w:r>
+        <w:t xml:space="preserve">18. Journal Article (Artículo de revista académica)</w:t>
       </w:r>
     </w:p>
     <w:p>
@@ -7613,14 +7614,14 @@
         <w:t xml:space="preserve">).</w:t>
       </w:r>
     </w:p>
-    <w:bookmarkEnd w:id="43"/>
-    <w:bookmarkStart w:id="44" w:name="letter-carta"/>
-    <w:p>
-      <w:pPr>
-        <w:pStyle w:val="Heading2"/>
-      </w:pPr>
-      <w:r>
-        <w:t xml:space="preserve">0.19 19. Letter (Carta)</w:t>
+    <w:bookmarkEnd w:id="44"/>
+    <w:bookmarkStart w:id="45" w:name="letter-carta"/>
+    <w:p>
+      <w:pPr>
+        <w:pStyle w:val="Heading1"/>
+      </w:pPr>
+      <w:r>
+        <w:t xml:space="preserve">19. Letter (Carta)</w:t>
       </w:r>
     </w:p>
     <w:p>
@@ -7931,14 +7932,14 @@
         <w:t xml:space="preserve">para cartas históricas con valor archivístico.</w:t>
       </w:r>
     </w:p>
-    <w:bookmarkEnd w:id="44"/>
-    <w:bookmarkStart w:id="45" w:name="magazine-article-artículo-de-revista"/>
-    <w:p>
-      <w:pPr>
-        <w:pStyle w:val="Heading2"/>
-      </w:pPr>
-      <w:r>
-        <w:t xml:space="preserve">0.20 20. Magazine Article (Artículo de revista)</w:t>
+    <w:bookmarkEnd w:id="45"/>
+    <w:bookmarkStart w:id="46" w:name="magazine-article-artículo-de-revista"/>
+    <w:p>
+      <w:pPr>
+        <w:pStyle w:val="Heading1"/>
+      </w:pPr>
+      <w:r>
+        <w:t xml:space="preserve">20. Magazine Article (Artículo de revista)</w:t>
       </w:r>
     </w:p>
     <w:p>
@@ -8302,14 +8303,14 @@
         <w:t xml:space="preserve">para diarios.</w:t>
       </w:r>
     </w:p>
-    <w:bookmarkEnd w:id="45"/>
-    <w:bookmarkStart w:id="46" w:name="manuscript-manuscrito"/>
-    <w:p>
-      <w:pPr>
-        <w:pStyle w:val="Heading2"/>
-      </w:pPr>
-      <w:r>
-        <w:t xml:space="preserve">0.21 21. Manuscript (Manuscrito)</w:t>
+    <w:bookmarkEnd w:id="46"/>
+    <w:bookmarkStart w:id="47" w:name="manuscript-manuscrito"/>
+    <w:p>
+      <w:pPr>
+        <w:pStyle w:val="Heading1"/>
+      </w:pPr>
+      <w:r>
+        <w:t xml:space="preserve">21. Manuscript (Manuscrito)</w:t>
       </w:r>
     </w:p>
     <w:p>
@@ -8648,14 +8649,14 @@
         <w:t xml:space="preserve">para detalles archivísticos adicionales.</w:t>
       </w:r>
     </w:p>
-    <w:bookmarkEnd w:id="46"/>
-    <w:bookmarkStart w:id="47" w:name="map-mapa"/>
-    <w:p>
-      <w:pPr>
-        <w:pStyle w:val="Heading2"/>
-      </w:pPr>
-      <w:r>
-        <w:t xml:space="preserve">0.22 22. Map (Mapa)</w:t>
+    <w:bookmarkEnd w:id="47"/>
+    <w:bookmarkStart w:id="48" w:name="map-mapa"/>
+    <w:p>
+      <w:pPr>
+        <w:pStyle w:val="Heading1"/>
+      </w:pPr>
+      <w:r>
+        <w:t xml:space="preserve">22. Map (Mapa)</w:t>
       </w:r>
     </w:p>
     <w:p>
@@ -9006,14 +9007,14 @@
         <w:t xml:space="preserve">para detalles adicionales.</w:t>
       </w:r>
     </w:p>
-    <w:bookmarkEnd w:id="47"/>
-    <w:bookmarkStart w:id="48" w:name="newspaper-article-artículo-de-periódico"/>
-    <w:p>
-      <w:pPr>
-        <w:pStyle w:val="Heading2"/>
-      </w:pPr>
-      <w:r>
-        <w:t xml:space="preserve">0.23 23. Newspaper Article (Artículo de periódico)</w:t>
+    <w:bookmarkEnd w:id="48"/>
+    <w:bookmarkStart w:id="49" w:name="newspaper-article-artículo-de-periódico"/>
+    <w:p>
+      <w:pPr>
+        <w:pStyle w:val="Heading1"/>
+      </w:pPr>
+      <w:r>
+        <w:t xml:space="preserve">23. Newspaper Article (Artículo de periódico)</w:t>
       </w:r>
     </w:p>
     <w:p>
@@ -9421,14 +9422,14 @@
         <w:t xml:space="preserve">para revistas no académicas.</w:t>
       </w:r>
     </w:p>
-    <w:bookmarkEnd w:id="48"/>
-    <w:bookmarkStart w:id="49" w:name="patent-patente"/>
-    <w:p>
-      <w:pPr>
-        <w:pStyle w:val="Heading2"/>
-      </w:pPr>
-      <w:r>
-        <w:t xml:space="preserve">0.24 24. Patent (Patente)</w:t>
+    <w:bookmarkEnd w:id="49"/>
+    <w:bookmarkStart w:id="50" w:name="patent-patente"/>
+    <w:p>
+      <w:pPr>
+        <w:pStyle w:val="Heading1"/>
+      </w:pPr>
+      <w:r>
+        <w:t xml:space="preserve">24. Patent (Patente)</w:t>
       </w:r>
     </w:p>
     <w:p>
@@ -9894,14 +9895,14 @@
         <w:t xml:space="preserve">para campos legales adicionales.</w:t>
       </w:r>
     </w:p>
-    <w:bookmarkEnd w:id="49"/>
-    <w:bookmarkStart w:id="50" w:name="podcast-podcast"/>
-    <w:p>
-      <w:pPr>
-        <w:pStyle w:val="Heading2"/>
-      </w:pPr>
-      <w:r>
-        <w:t xml:space="preserve">0.25 25. Podcast (Podcast)</w:t>
+    <w:bookmarkEnd w:id="50"/>
+    <w:bookmarkStart w:id="51" w:name="podcast-podcast"/>
+    <w:p>
+      <w:pPr>
+        <w:pStyle w:val="Heading1"/>
+      </w:pPr>
+      <w:r>
+        <w:t xml:space="preserve">25. Podcast (Podcast)</w:t>
       </w:r>
     </w:p>
     <w:p>
@@ -10281,14 +10282,14 @@
         <w:t xml:space="preserve">para grabaciones no distribuidas como podcasts.</w:t>
       </w:r>
     </w:p>
-    <w:bookmarkEnd w:id="50"/>
-    <w:bookmarkStart w:id="51" w:name="presentation-presentación"/>
-    <w:p>
-      <w:pPr>
-        <w:pStyle w:val="Heading2"/>
-      </w:pPr>
-      <w:r>
-        <w:t xml:space="preserve">0.26 26. Presentation (Presentación)</w:t>
+    <w:bookmarkEnd w:id="51"/>
+    <w:bookmarkStart w:id="52" w:name="presentation-presentación"/>
+    <w:p>
+      <w:pPr>
+        <w:pStyle w:val="Heading1"/>
+      </w:pPr>
+      <w:r>
+        <w:t xml:space="preserve">26. Presentation (Presentación)</w:t>
       </w:r>
     </w:p>
     <w:p>
@@ -10651,14 +10652,14 @@
         <w:t xml:space="preserve">si es diferente de la fecha de publicación.</w:t>
       </w:r>
     </w:p>
-    <w:bookmarkEnd w:id="51"/>
-    <w:bookmarkStart w:id="52" w:name="radio-broadcast-emisión-de-radio"/>
-    <w:p>
-      <w:pPr>
-        <w:pStyle w:val="Heading2"/>
-      </w:pPr>
-      <w:r>
-        <w:t xml:space="preserve">0.27 27. Radio Broadcast (Emisión de radio)</w:t>
+    <w:bookmarkEnd w:id="52"/>
+    <w:bookmarkStart w:id="53" w:name="radio-broadcast-emisión-de-radio"/>
+    <w:p>
+      <w:pPr>
+        <w:pStyle w:val="Heading1"/>
+      </w:pPr>
+      <w:r>
+        <w:t xml:space="preserve">27. Radio Broadcast (Emisión de radio)</w:t>
       </w:r>
     </w:p>
     <w:p>
@@ -11054,14 +11055,14 @@
         <w:t xml:space="preserve">.</w:t>
       </w:r>
     </w:p>
-    <w:bookmarkEnd w:id="52"/>
-    <w:bookmarkStart w:id="53" w:name="report-informe"/>
-    <w:p>
-      <w:pPr>
-        <w:pStyle w:val="Heading2"/>
-      </w:pPr>
-      <w:r>
-        <w:t xml:space="preserve">0.28 28. Report (Informe)</w:t>
+    <w:bookmarkEnd w:id="53"/>
+    <w:bookmarkStart w:id="54" w:name="report-informe"/>
+    <w:p>
+      <w:pPr>
+        <w:pStyle w:val="Heading1"/>
+      </w:pPr>
+      <w:r>
+        <w:t xml:space="preserve">28. Report (Informe)</w:t>
       </w:r>
     </w:p>
     <w:p>
@@ -11500,14 +11501,14 @@
         <w:t xml:space="preserve">).</w:t>
       </w:r>
     </w:p>
-    <w:bookmarkEnd w:id="53"/>
-    <w:bookmarkStart w:id="54" w:name="software-software"/>
-    <w:p>
-      <w:pPr>
-        <w:pStyle w:val="Heading2"/>
-      </w:pPr>
-      <w:r>
-        <w:t xml:space="preserve">0.29 29. Software (Software)</w:t>
+    <w:bookmarkEnd w:id="54"/>
+    <w:bookmarkStart w:id="55" w:name="software-software"/>
+    <w:p>
+      <w:pPr>
+        <w:pStyle w:val="Heading1"/>
+      </w:pPr>
+      <w:r>
+        <w:t xml:space="preserve">29. Software (Software)</w:t>
       </w:r>
     </w:p>
     <w:p>
@@ -11865,14 +11866,14 @@
         <w:t xml:space="preserve">para detalles adicionales.</w:t>
       </w:r>
     </w:p>
-    <w:bookmarkEnd w:id="54"/>
-    <w:bookmarkStart w:id="55" w:name="statute-ley"/>
-    <w:p>
-      <w:pPr>
-        <w:pStyle w:val="Heading2"/>
-      </w:pPr>
-      <w:r>
-        <w:t xml:space="preserve">0.30 30. Statute (Ley)</w:t>
+    <w:bookmarkEnd w:id="55"/>
+    <w:bookmarkStart w:id="56" w:name="statute-ley"/>
+    <w:p>
+      <w:pPr>
+        <w:pStyle w:val="Heading1"/>
+      </w:pPr>
+      <w:r>
+        <w:t xml:space="preserve">30. Statute (Ley)</w:t>
       </w:r>
     </w:p>
     <w:p>
@@ -12338,14 +12339,14 @@
         <w:t xml:space="preserve">para más detalles.</w:t>
       </w:r>
     </w:p>
-    <w:bookmarkEnd w:id="55"/>
-    <w:bookmarkStart w:id="56" w:name="thesis-tesis"/>
-    <w:p>
-      <w:pPr>
-        <w:pStyle w:val="Heading2"/>
-      </w:pPr>
-      <w:r>
-        <w:t xml:space="preserve">0.31 31. Thesis (Tesis)</w:t>
+    <w:bookmarkEnd w:id="56"/>
+    <w:bookmarkStart w:id="57" w:name="thesis-tesis"/>
+    <w:p>
+      <w:pPr>
+        <w:pStyle w:val="Heading1"/>
+      </w:pPr>
+      <w:r>
+        <w:t xml:space="preserve">31. Thesis (Tesis)</w:t>
       </w:r>
     </w:p>
     <w:p>
@@ -12733,14 +12734,14 @@
         <w:t xml:space="preserve">.</w:t>
       </w:r>
     </w:p>
-    <w:bookmarkEnd w:id="56"/>
-    <w:bookmarkStart w:id="57" w:name="tv-broadcast-emisión-de-televisión"/>
-    <w:p>
-      <w:pPr>
-        <w:pStyle w:val="Heading2"/>
-      </w:pPr>
-      <w:r>
-        <w:t xml:space="preserve">0.32 32. TV Broadcast (Emisión de televisión)</w:t>
+    <w:bookmarkEnd w:id="57"/>
+    <w:bookmarkStart w:id="58" w:name="tv-broadcast-emisión-de-televisión"/>
+    <w:p>
+      <w:pPr>
+        <w:pStyle w:val="Heading1"/>
+      </w:pPr>
+      <w:r>
+        <w:t xml:space="preserve">32. TV Broadcast (Emisión de televisión)</w:t>
       </w:r>
     </w:p>
     <w:p>
@@ -13136,14 +13137,14 @@
         <w:t xml:space="preserve">.</w:t>
       </w:r>
     </w:p>
-    <w:bookmarkEnd w:id="57"/>
-    <w:bookmarkStart w:id="58" w:name="video-recording-grabación-de-video"/>
-    <w:p>
-      <w:pPr>
-        <w:pStyle w:val="Heading2"/>
-      </w:pPr>
-      <w:r>
-        <w:t xml:space="preserve">0.33 33. Video Recording (Grabación de video)</w:t>
+    <w:bookmarkEnd w:id="58"/>
+    <w:bookmarkStart w:id="59" w:name="video-recording-grabación-de-video"/>
+    <w:p>
+      <w:pPr>
+        <w:pStyle w:val="Heading1"/>
+      </w:pPr>
+      <w:r>
+        <w:t xml:space="preserve">33. Video Recording (Grabación de video)</w:t>
       </w:r>
     </w:p>
     <w:p>
@@ -13525,14 +13526,14 @@
         <w:t xml:space="preserve">para películas artísticas.</w:t>
       </w:r>
     </w:p>
-    <w:bookmarkEnd w:id="58"/>
-    <w:bookmarkStart w:id="59" w:name="webpage-página-web"/>
-    <w:p>
-      <w:pPr>
-        <w:pStyle w:val="Heading2"/>
-      </w:pPr>
-      <w:r>
-        <w:t xml:space="preserve">0.34 34. Webpage (Página web)</w:t>
+    <w:bookmarkEnd w:id="59"/>
+    <w:bookmarkStart w:id="60" w:name="webpage-página-web"/>
+    <w:p>
+      <w:pPr>
+        <w:pStyle w:val="Heading1"/>
+      </w:pPr>
+      <w:r>
+        <w:t xml:space="preserve">34. Webpage (Página web)</w:t>
       </w:r>
     </w:p>
     <w:p>
@@ -13840,14 +13841,14 @@
         <w:t xml:space="preserve">es clave para contextualizar. La documentación recomienda usar tipos más específicos siempre que sea posible.</w:t>
       </w:r>
     </w:p>
-    <w:bookmarkEnd w:id="59"/>
-    <w:bookmarkStart w:id="60" w:name="attachment-archivo-adjunto"/>
-    <w:p>
-      <w:pPr>
-        <w:pStyle w:val="Heading2"/>
-      </w:pPr>
-      <w:r>
-        <w:t xml:space="preserve">0.35 35. Attachment (Archivo adjunto)</w:t>
+    <w:bookmarkEnd w:id="60"/>
+    <w:bookmarkStart w:id="61" w:name="attachment-archivo-adjunto"/>
+    <w:p>
+      <w:pPr>
+        <w:pStyle w:val="Heading1"/>
+      </w:pPr>
+      <w:r>
+        <w:t xml:space="preserve">35. Attachment (Archivo adjunto)</w:t>
       </w:r>
     </w:p>
     <w:p>
@@ -14021,14 +14022,14 @@
         <w:t xml:space="preserve">con un PDF adjunto).</w:t>
       </w:r>
     </w:p>
-    <w:bookmarkEnd w:id="60"/>
-    <w:bookmarkStart w:id="61" w:name="note-nota"/>
-    <w:p>
-      <w:pPr>
-        <w:pStyle w:val="Heading2"/>
-      </w:pPr>
-      <w:r>
-        <w:t xml:space="preserve">0.36 36. Note (Nota)</w:t>
+    <w:bookmarkEnd w:id="61"/>
+    <w:bookmarkStart w:id="62" w:name="note-nota"/>
+    <w:p>
+      <w:pPr>
+        <w:pStyle w:val="Heading1"/>
+      </w:pPr>
+      <w:r>
+        <w:t xml:space="preserve">36. Note (Nota)</w:t>
       </w:r>
     </w:p>
     <w:p>
@@ -14190,7 +14191,6 @@
         <w:t xml:space="preserve">Este tipo es para notas internas. La documentación advierte que citar notas no es confiable y sugiere usar ítems completos para comentarios en bibliografías.</w:t>
       </w:r>
     </w:p>
-    <w:bookmarkEnd w:id="61"/>
     <w:bookmarkEnd w:id="62"/>
     <w:bookmarkStart w:id="63" w:name="X2992218c977027e32dfb0eb4686ca0fb0d82fda"/>
     <w:p>
@@ -14198,7 +14198,7 @@
         <w:pStyle w:val="Heading1"/>
       </w:pPr>
       <w:r>
-        <w:t xml:space="preserve">1. Tipos de Elementos No Soportados Formalmente</w:t>
+        <w:t xml:space="preserve">37. Tipos de Elementos No Soportados Formalmente</w:t>
       </w:r>
     </w:p>
     <w:p>
@@ -15110,7 +15110,7 @@
         <w:pStyle w:val="Heading1"/>
       </w:pPr>
       <w:r>
-        <w:t xml:space="preserve">2. Campos Adicionales en</w:t>
+        <w:t xml:space="preserve">38. Campos Adicionales en</w:t>
       </w:r>
       <w:r>
         <w:t xml:space="preserve"> </w:t>
@@ -15290,13 +15290,13 @@
       </w:r>
     </w:p>
     <w:bookmarkEnd w:id="64"/>
-    <w:bookmarkStart w:id="65" w:name="consejos-generales"/>
+    <w:bookmarkStart w:id="65" w:name="recomendación"/>
     <w:p>
       <w:pPr>
         <w:pStyle w:val="Heading1"/>
       </w:pPr>
       <w:r>
-        <w:t xml:space="preserve">3. Consejos Generales</w:t>
+        <w:t xml:space="preserve">39. Recomendación</w:t>
       </w:r>
     </w:p>
     <w:p>
@@ -15436,7 +15436,7 @@
         <w:pStyle w:val="Heading1"/>
       </w:pPr>
       <w:r>
-        <w:t xml:space="preserve">4. Publicaciones Similares</w:t>
+        <w:t xml:space="preserve">40. Publicaciones Similares</w:t>
       </w:r>
     </w:p>
     <w:p>

</xml_diff>